<commit_message>
Support custom report download
</commit_message>
<xml_diff>
--- a/public/template.docx
+++ b/public/template.docx
@@ -2,6 +2,32 @@
 <file path=word/document.xml><?xml version="1.0" encoding="utf-8"?>
 <w:document xmlns:wpc="http://schemas.microsoft.com/office/word/2010/wordprocessingCanvas" xmlns:cx="http://schemas.microsoft.com/office/drawing/2014/chartex" xmlns:cx1="http://schemas.microsoft.com/office/drawing/2015/9/8/chartex" xmlns:cx2="http://schemas.microsoft.com/office/drawing/2015/10/21/chartex" xmlns:cx3="http://schemas.microsoft.com/office/drawing/2016/5/9/chartex" xmlns:cx4="http://schemas.microsoft.com/office/drawing/2016/5/10/chartex" xmlns:cx5="http://schemas.microsoft.com/office/drawing/2016/5/11/chartex" xmlns:cx6="http://schemas.microsoft.com/office/drawing/2016/5/12/chartex" xmlns:cx7="http://schemas.microsoft.com/office/drawing/2016/5/13/chartex" xmlns:cx8="http://schemas.microsoft.com/office/drawing/2016/5/14/chartex" xmlns:mc="http://schemas.openxmlformats.org/markup-compatibility/2006" xmlns:aink="http://schemas.microsoft.com/office/drawing/2016/ink" xmlns:am3d="http://schemas.microsoft.com/office/drawing/2017/model3d" xmlns:o="urn:schemas-microsoft-com:office:office" xmlns:r="http://schemas.openxmlformats.org/officeDocument/2006/relationships" xmlns:m="http://schemas.openxmlformats.org/officeDocument/2006/math" xmlns:v="urn:schemas-microsoft-com:vml" xmlns:wp14="http://schemas.microsoft.com/office/word/2010/wordprocessingDrawing" xmlns:wp="http://schemas.openxmlformats.org/drawingml/2006/wordprocessingDrawing" xmlns:w10="urn:schemas-microsoft-com:office:word" xmlns:w="http://schemas.openxmlformats.org/wordprocessingml/2006/main" xmlns:w14="http://schemas.microsoft.com/office/word/2010/wordml" xmlns:w15="http://schemas.microsoft.com/office/word/2012/wordml" xmlns:w16cex="http://schemas.microsoft.com/office/word/2018/wordml/cex" xmlns:w16cid="http://schemas.microsoft.com/office/word/2016/wordml/cid" xmlns:w16="http://schemas.microsoft.com/office/word/2018/wordml" xmlns:w16sdtdh="http://schemas.microsoft.com/office/word/2020/wordml/sdtdatahash" xmlns:w16se="http://schemas.microsoft.com/office/word/2015/wordml/symex" xmlns:wpg="http://schemas.microsoft.com/office/word/2010/wordprocessingGroup" xmlns:wpi="http://schemas.microsoft.com/office/word/2010/wordprocessingInk" xmlns:wne="http://schemas.microsoft.com/office/word/2006/wordml" xmlns:wps="http://schemas.microsoft.com/office/word/2010/wordprocessingShape" mc:Ignorable="w14 w15 w16se w16cid w16 w16cex w16sdtdh wp14">
   <w:body>
+    <w:p>
+      <w:pPr>
+        <w:pStyle w:val="a8"/>
+        <w:spacing w:after="84"/>
+        <w:rPr>
+          <w:color w:val="000000"/>
+        </w:rPr>
+      </w:pPr>
+      <w:r>
+        <w:rPr>
+          <w:rFonts w:hint="eastAsia"/>
+          <w:color w:val="000000"/>
+          <w:sz w:val="25"/>
+          <w:szCs w:val="25"/>
+        </w:rPr>
+        <w:t>+</w:t>
+      </w:r>
+      <w:r>
+        <w:rPr>
+          <w:color w:val="000000"/>
+          <w:sz w:val="25"/>
+          <w:szCs w:val="25"/>
+        </w:rPr>
+        <w:t>++FOR pair IN pairs+++</w:t>
+      </w:r>
+    </w:p>
     <w:p>
       <w:pPr>
         <w:pStyle w:val="a8"/>
@@ -81,7 +107,7 @@
         <w:snapToGrid w:val="0"/>
         <w:spacing w:beforeLines="15" w:before="36" w:afterLines="15" w:after="36" w:line="380" w:lineRule="atLeast"/>
         <w:rPr>
-          <w:rFonts w:eastAsia="標楷體"/>
+          <w:rFonts w:eastAsia="標楷體" w:hint="eastAsia"/>
           <w:color w:val="000000"/>
           <w:sz w:val="25"/>
           <w:szCs w:val="25"/>
@@ -162,13 +188,243 @@
       </w:tr>
       <w:tr>
         <w:trPr>
-          <w:trHeight w:val="5798"/>
+          <w:trHeight w:val="4697"/>
         </w:trPr>
         <w:tc>
           <w:tcPr>
             <w:tcW w:w="9465" w:type="dxa"/>
-            <w:vAlign w:val="center"/>
           </w:tcPr>
+          <w:p>
+            <w:pPr>
+              <w:spacing w:after="160" w:line="259" w:lineRule="auto"/>
+              <w:jc w:val="center"/>
+              <w:rPr>
+                <w:rFonts w:ascii="Arial" w:hAnsi="Arial" w:cs="Arial"/>
+                <w:sz w:val="18"/>
+                <w:szCs w:val="18"/>
+              </w:rPr>
+            </w:pPr>
+            <w:r>
+              <w:rPr>
+                <w:rFonts w:ascii="Arial" w:hAnsi="Arial" w:cs="Arial"/>
+                <w:sz w:val="18"/>
+                <w:szCs w:val="18"/>
+              </w:rPr>
+              <w:t>+++HTML `</w:t>
+            </w:r>
+          </w:p>
+          <w:p>
+            <w:pPr>
+              <w:spacing w:after="160" w:line="259" w:lineRule="auto"/>
+              <w:jc w:val="center"/>
+              <w:rPr>
+                <w:rFonts w:ascii="Arial" w:hAnsi="Arial" w:cs="Arial"/>
+                <w:sz w:val="18"/>
+                <w:szCs w:val="18"/>
+              </w:rPr>
+            </w:pPr>
+            <w:r>
+              <w:rPr>
+                <w:rFonts w:ascii="Arial" w:hAnsi="Arial" w:cs="Arial"/>
+                <w:sz w:val="18"/>
+                <w:szCs w:val="18"/>
+              </w:rPr>
+              <w:t>&lt;meta charset="UTF-8"&gt;</w:t>
+            </w:r>
+          </w:p>
+          <w:p>
+            <w:pPr>
+              <w:spacing w:after="160" w:line="259" w:lineRule="auto"/>
+              <w:jc w:val="center"/>
+              <w:rPr>
+                <w:rFonts w:ascii="Arial" w:hAnsi="Arial" w:cs="Arial"/>
+                <w:sz w:val="18"/>
+                <w:szCs w:val="18"/>
+              </w:rPr>
+            </w:pPr>
+            <w:r>
+              <w:rPr>
+                <w:rFonts w:ascii="Arial" w:hAnsi="Arial" w:cs="Arial"/>
+                <w:sz w:val="18"/>
+                <w:szCs w:val="18"/>
+              </w:rPr>
+              <w:t>&lt;body&gt;</w:t>
+            </w:r>
+          </w:p>
+          <w:p>
+            <w:pPr>
+              <w:spacing w:after="160" w:line="259" w:lineRule="auto"/>
+              <w:jc w:val="center"/>
+              <w:rPr>
+                <w:rFonts w:ascii="Arial" w:hAnsi="Arial" w:cs="Arial"/>
+                <w:sz w:val="18"/>
+                <w:szCs w:val="18"/>
+              </w:rPr>
+            </w:pPr>
+            <w:r>
+              <w:rPr>
+                <w:rFonts w:ascii="Arial" w:hAnsi="Arial" w:cs="Arial"/>
+                <w:sz w:val="18"/>
+                <w:szCs w:val="18"/>
+              </w:rPr>
+              <w:t>&lt;</w:t>
+            </w:r>
+            <w:proofErr w:type="spellStart"/>
+            <w:r>
+              <w:rPr>
+                <w:rFonts w:ascii="Arial" w:hAnsi="Arial" w:cs="Arial"/>
+                <w:sz w:val="18"/>
+                <w:szCs w:val="18"/>
+              </w:rPr>
+              <w:t>img</w:t>
+            </w:r>
+            <w:proofErr w:type="spellEnd"/>
+            <w:r>
+              <w:rPr>
+                <w:rFonts w:ascii="Arial" w:hAnsi="Arial" w:cs="Arial"/>
+                <w:sz w:val="18"/>
+                <w:szCs w:val="18"/>
+              </w:rPr>
+              <w:t xml:space="preserve"> </w:t>
+            </w:r>
+            <w:proofErr w:type="spellStart"/>
+            <w:r>
+              <w:rPr>
+                <w:rFonts w:ascii="Arial" w:hAnsi="Arial" w:cs="Arial"/>
+                <w:sz w:val="18"/>
+                <w:szCs w:val="18"/>
+              </w:rPr>
+              <w:t>src</w:t>
+            </w:r>
+            <w:proofErr w:type="spellEnd"/>
+            <w:r>
+              <w:rPr>
+                <w:rFonts w:ascii="Arial" w:hAnsi="Arial" w:cs="Arial"/>
+                <w:sz w:val="18"/>
+                <w:szCs w:val="18"/>
+              </w:rPr>
+              <w:t>="${$</w:t>
+            </w:r>
+            <w:proofErr w:type="spellStart"/>
+            <w:r>
+              <w:rPr>
+                <w:rFonts w:ascii="Arial" w:hAnsi="Arial" w:cs="Arial"/>
+                <w:sz w:val="18"/>
+                <w:szCs w:val="18"/>
+              </w:rPr>
+              <w:t>pair</w:t>
+            </w:r>
+            <w:r>
+              <w:rPr>
+                <w:rFonts w:ascii="Arial" w:hAnsi="Arial" w:cs="Arial"/>
+                <w:sz w:val="18"/>
+                <w:szCs w:val="18"/>
+              </w:rPr>
+              <w:t>.</w:t>
+            </w:r>
+            <w:r>
+              <w:rPr>
+                <w:rFonts w:ascii="Arial" w:hAnsi="Arial" w:cs="Arial"/>
+                <w:sz w:val="18"/>
+                <w:szCs w:val="18"/>
+              </w:rPr>
+              <w:t>screenshot</w:t>
+            </w:r>
+            <w:proofErr w:type="spellEnd"/>
+            <w:r>
+              <w:rPr>
+                <w:rFonts w:ascii="Arial" w:hAnsi="Arial" w:cs="Arial"/>
+                <w:sz w:val="18"/>
+                <w:szCs w:val="18"/>
+              </w:rPr>
+              <w:t xml:space="preserve">}" </w:t>
+            </w:r>
+            <w:r>
+              <w:rPr>
+                <w:rFonts w:ascii="Arial" w:hAnsi="Arial" w:cs="Arial"/>
+                <w:sz w:val="18"/>
+                <w:szCs w:val="18"/>
+              </w:rPr>
+              <w:t>width=</w:t>
+            </w:r>
+            <w:r>
+              <w:rPr>
+                <w:rFonts w:ascii="Arial" w:hAnsi="Arial" w:cs="Arial"/>
+                <w:sz w:val="18"/>
+                <w:szCs w:val="18"/>
+              </w:rPr>
+              <w:t>"</w:t>
+            </w:r>
+            <w:bookmarkStart w:id="0" w:name="QuickMark"/>
+            <w:bookmarkEnd w:id="0"/>
+            <w:r>
+              <w:rPr>
+                <w:rFonts w:ascii="Arial" w:hAnsi="Arial" w:cs="Arial"/>
+                <w:sz w:val="18"/>
+                <w:szCs w:val="18"/>
+              </w:rPr>
+              <w:t>${100*3}</w:t>
+            </w:r>
+            <w:r>
+              <w:rPr>
+                <w:rFonts w:ascii="Arial" w:hAnsi="Arial" w:cs="Arial"/>
+                <w:sz w:val="18"/>
+                <w:szCs w:val="18"/>
+              </w:rPr>
+              <w:t>"</w:t>
+            </w:r>
+            <w:r>
+              <w:rPr>
+                <w:rFonts w:ascii="Arial" w:hAnsi="Arial" w:cs="Arial"/>
+                <w:sz w:val="18"/>
+                <w:szCs w:val="18"/>
+              </w:rPr>
+              <w:t xml:space="preserve"> height=</w:t>
+            </w:r>
+            <w:r>
+              <w:rPr>
+                <w:rFonts w:ascii="Arial" w:hAnsi="Arial" w:cs="Arial"/>
+                <w:sz w:val="18"/>
+                <w:szCs w:val="18"/>
+              </w:rPr>
+              <w:t>"</w:t>
+            </w:r>
+            <w:r>
+              <w:rPr>
+                <w:rFonts w:ascii="Arial" w:hAnsi="Arial" w:cs="Arial"/>
+                <w:sz w:val="18"/>
+                <w:szCs w:val="18"/>
+              </w:rPr>
+              <w:t>125</w:t>
+            </w:r>
+            <w:r>
+              <w:rPr>
+                <w:rFonts w:ascii="Arial" w:hAnsi="Arial" w:cs="Arial"/>
+                <w:sz w:val="18"/>
+                <w:szCs w:val="18"/>
+              </w:rPr>
+              <w:t>" /&gt;</w:t>
+            </w:r>
+          </w:p>
+          <w:p>
+            <w:pPr>
+              <w:spacing w:after="160" w:line="259" w:lineRule="auto"/>
+              <w:jc w:val="center"/>
+              <w:rPr>
+                <w:rFonts w:ascii="Arial" w:hAnsi="Arial" w:cs="Arial"/>
+                <w:sz w:val="18"/>
+                <w:szCs w:val="18"/>
+              </w:rPr>
+            </w:pPr>
+            <w:r>
+              <w:rPr>
+                <w:rFonts w:ascii="Arial" w:hAnsi="Arial" w:cs="Arial"/>
+                <w:sz w:val="18"/>
+                <w:szCs w:val="18"/>
+              </w:rPr>
+              <w:t>&lt;/body&gt;</w:t>
+            </w:r>
+          </w:p>
           <w:p>
             <w:pPr>
               <w:snapToGrid w:val="0"/>
@@ -181,6 +437,14 @@
                 <w:szCs w:val="25"/>
               </w:rPr>
             </w:pPr>
+            <w:r>
+              <w:rPr>
+                <w:rFonts w:ascii="Arial" w:hAnsi="Arial" w:cs="Arial"/>
+                <w:sz w:val="18"/>
+                <w:szCs w:val="18"/>
+              </w:rPr>
+              <w:t>`+++</w:t>
+            </w:r>
           </w:p>
         </w:tc>
       </w:tr>
@@ -219,7 +483,7 @@
       </w:tr>
       <w:tr>
         <w:trPr>
-          <w:trHeight w:val="5335"/>
+          <w:trHeight w:val="4815"/>
         </w:trPr>
         <w:tc>
           <w:tcPr>
@@ -228,6 +492,261 @@
           </w:tcPr>
           <w:p>
             <w:pPr>
+              <w:spacing w:after="160" w:line="259" w:lineRule="auto"/>
+              <w:jc w:val="center"/>
+              <w:rPr>
+                <w:rFonts w:ascii="Arial" w:hAnsi="Arial" w:cs="Arial"/>
+                <w:sz w:val="18"/>
+                <w:szCs w:val="18"/>
+              </w:rPr>
+            </w:pPr>
+            <w:r>
+              <w:rPr>
+                <w:rFonts w:ascii="Arial" w:hAnsi="Arial" w:cs="Arial"/>
+                <w:sz w:val="18"/>
+                <w:szCs w:val="18"/>
+              </w:rPr>
+              <w:t>+++HTML `</w:t>
+            </w:r>
+          </w:p>
+          <w:p>
+            <w:pPr>
+              <w:spacing w:after="160" w:line="259" w:lineRule="auto"/>
+              <w:jc w:val="center"/>
+              <w:rPr>
+                <w:rFonts w:ascii="Arial" w:hAnsi="Arial" w:cs="Arial"/>
+                <w:sz w:val="18"/>
+                <w:szCs w:val="18"/>
+              </w:rPr>
+            </w:pPr>
+            <w:r>
+              <w:rPr>
+                <w:rFonts w:ascii="Arial" w:hAnsi="Arial" w:cs="Arial"/>
+                <w:sz w:val="18"/>
+                <w:szCs w:val="18"/>
+              </w:rPr>
+              <w:t>&lt;meta charset="UTF-8"&gt;</w:t>
+            </w:r>
+          </w:p>
+          <w:p>
+            <w:pPr>
+              <w:spacing w:after="160" w:line="259" w:lineRule="auto"/>
+              <w:jc w:val="center"/>
+              <w:rPr>
+                <w:rFonts w:ascii="Arial" w:hAnsi="Arial" w:cs="Arial"/>
+                <w:sz w:val="18"/>
+                <w:szCs w:val="18"/>
+              </w:rPr>
+            </w:pPr>
+            <w:r>
+              <w:rPr>
+                <w:rFonts w:ascii="Arial" w:hAnsi="Arial" w:cs="Arial"/>
+                <w:sz w:val="18"/>
+                <w:szCs w:val="18"/>
+              </w:rPr>
+              <w:t>&lt;body&gt;</w:t>
+            </w:r>
+          </w:p>
+          <w:p>
+            <w:pPr>
+              <w:spacing w:after="160" w:line="259" w:lineRule="auto"/>
+              <w:jc w:val="center"/>
+              <w:rPr>
+                <w:rFonts w:ascii="Arial" w:hAnsi="Arial" w:cs="Arial"/>
+                <w:sz w:val="18"/>
+                <w:szCs w:val="18"/>
+              </w:rPr>
+            </w:pPr>
+            <w:r>
+              <w:rPr>
+                <w:rFonts w:ascii="Arial" w:hAnsi="Arial" w:cs="Arial"/>
+                <w:sz w:val="18"/>
+                <w:szCs w:val="18"/>
+              </w:rPr>
+              <w:t>&lt;</w:t>
+            </w:r>
+            <w:proofErr w:type="spellStart"/>
+            <w:r>
+              <w:rPr>
+                <w:rFonts w:ascii="Arial" w:hAnsi="Arial" w:cs="Arial"/>
+                <w:sz w:val="18"/>
+                <w:szCs w:val="18"/>
+              </w:rPr>
+              <w:t>img</w:t>
+            </w:r>
+            <w:proofErr w:type="spellEnd"/>
+            <w:r>
+              <w:rPr>
+                <w:rFonts w:ascii="Arial" w:hAnsi="Arial" w:cs="Arial"/>
+                <w:sz w:val="18"/>
+                <w:szCs w:val="18"/>
+              </w:rPr>
+              <w:t xml:space="preserve"> </w:t>
+            </w:r>
+            <w:proofErr w:type="spellStart"/>
+            <w:r>
+              <w:rPr>
+                <w:rFonts w:ascii="Arial" w:hAnsi="Arial" w:cs="Arial"/>
+                <w:sz w:val="18"/>
+                <w:szCs w:val="18"/>
+              </w:rPr>
+              <w:t>src</w:t>
+            </w:r>
+            <w:proofErr w:type="spellEnd"/>
+            <w:r>
+              <w:rPr>
+                <w:rFonts w:ascii="Arial" w:hAnsi="Arial" w:cs="Arial"/>
+                <w:sz w:val="18"/>
+                <w:szCs w:val="18"/>
+              </w:rPr>
+              <w:t>="${$</w:t>
+            </w:r>
+            <w:proofErr w:type="spellStart"/>
+            <w:proofErr w:type="gramStart"/>
+            <w:r>
+              <w:rPr>
+                <w:rFonts w:ascii="Arial" w:hAnsi="Arial" w:cs="Arial"/>
+                <w:sz w:val="18"/>
+                <w:szCs w:val="18"/>
+              </w:rPr>
+              <w:t>pair</w:t>
+            </w:r>
+            <w:r>
+              <w:rPr>
+                <w:rFonts w:ascii="Arial" w:hAnsi="Arial" w:cs="Arial"/>
+                <w:sz w:val="18"/>
+                <w:szCs w:val="18"/>
+              </w:rPr>
+              <w:t>.</w:t>
+            </w:r>
+            <w:r>
+              <w:rPr>
+                <w:rFonts w:ascii="Arial" w:hAnsi="Arial" w:cs="Arial"/>
+                <w:sz w:val="18"/>
+                <w:szCs w:val="18"/>
+              </w:rPr>
+              <w:t>photo</w:t>
+            </w:r>
+            <w:proofErr w:type="spellEnd"/>
+            <w:proofErr w:type="gramEnd"/>
+            <w:r>
+              <w:rPr>
+                <w:rFonts w:ascii="Arial" w:hAnsi="Arial" w:cs="Arial"/>
+                <w:sz w:val="18"/>
+                <w:szCs w:val="18"/>
+              </w:rPr>
+              <w:t xml:space="preserve">}" </w:t>
+            </w:r>
+            <w:r>
+              <w:rPr>
+                <w:rFonts w:ascii="Arial" w:hAnsi="Arial" w:cs="Arial"/>
+                <w:sz w:val="18"/>
+                <w:szCs w:val="18"/>
+              </w:rPr>
+              <w:t>width=</w:t>
+            </w:r>
+            <w:r>
+              <w:rPr>
+                <w:rFonts w:ascii="Arial" w:hAnsi="Arial" w:cs="Arial"/>
+                <w:sz w:val="18"/>
+                <w:szCs w:val="18"/>
+              </w:rPr>
+              <w:t>"</w:t>
+            </w:r>
+            <w:r>
+              <w:rPr>
+                <w:rFonts w:ascii="Arial" w:hAnsi="Arial" w:cs="Arial"/>
+                <w:sz w:val="18"/>
+                <w:szCs w:val="18"/>
+              </w:rPr>
+              <w:t>100%</w:t>
+            </w:r>
+            <w:r>
+              <w:rPr>
+                <w:rFonts w:ascii="Arial" w:hAnsi="Arial" w:cs="Arial"/>
+                <w:sz w:val="18"/>
+                <w:szCs w:val="18"/>
+              </w:rPr>
+              <w:t>"</w:t>
+            </w:r>
+            <w:r>
+              <w:rPr>
+                <w:rFonts w:ascii="Arial" w:hAnsi="Arial" w:cs="Arial"/>
+                <w:sz w:val="18"/>
+                <w:szCs w:val="18"/>
+              </w:rPr>
+              <w:t xml:space="preserve"> height=</w:t>
+            </w:r>
+            <w:r>
+              <w:rPr>
+                <w:rFonts w:ascii="Arial" w:hAnsi="Arial" w:cs="Arial"/>
+                <w:sz w:val="18"/>
+                <w:szCs w:val="18"/>
+              </w:rPr>
+              <w:t>"</w:t>
+            </w:r>
+            <w:r>
+              <w:rPr>
+                <w:rFonts w:ascii="Arial" w:hAnsi="Arial" w:cs="Arial"/>
+                <w:sz w:val="18"/>
+                <w:szCs w:val="18"/>
+              </w:rPr>
+              <w:t>125</w:t>
+            </w:r>
+            <w:r>
+              <w:rPr>
+                <w:rFonts w:ascii="Arial" w:hAnsi="Arial" w:cs="Arial"/>
+                <w:sz w:val="18"/>
+                <w:szCs w:val="18"/>
+              </w:rPr>
+              <w:t>" /&gt;</w:t>
+            </w:r>
+          </w:p>
+          <w:p>
+            <w:pPr>
+              <w:spacing w:after="160" w:line="259" w:lineRule="auto"/>
+              <w:jc w:val="center"/>
+              <w:rPr>
+                <w:rFonts w:ascii="Arial" w:hAnsi="Arial" w:cs="Arial"/>
+                <w:sz w:val="18"/>
+                <w:szCs w:val="18"/>
+              </w:rPr>
+            </w:pPr>
+            <w:r>
+              <w:rPr>
+                <w:rFonts w:ascii="Arial" w:hAnsi="Arial" w:cs="Arial"/>
+                <w:sz w:val="18"/>
+                <w:szCs w:val="18"/>
+              </w:rPr>
+              <w:t>&lt;/body&gt;</w:t>
+            </w:r>
+          </w:p>
+          <w:p>
+            <w:pPr>
+              <w:tabs>
+                <w:tab w:val="left" w:pos="4500"/>
+              </w:tabs>
+              <w:snapToGrid w:val="0"/>
+              <w:spacing w:beforeLines="50" w:before="120" w:afterLines="15" w:after="36" w:line="380" w:lineRule="atLeast"/>
+              <w:jc w:val="center"/>
+              <w:rPr>
+                <w:rFonts w:eastAsia="標楷體"/>
+                <w:color w:val="000000"/>
+                <w:sz w:val="25"/>
+                <w:szCs w:val="25"/>
+              </w:rPr>
+            </w:pPr>
+            <w:r>
+              <w:rPr>
+                <w:rFonts w:ascii="Arial" w:hAnsi="Arial" w:cs="Arial"/>
+                <w:sz w:val="18"/>
+                <w:szCs w:val="18"/>
+              </w:rPr>
+              <w:t>`+++</w:t>
+            </w:r>
+          </w:p>
+          <w:p>
+            <w:pPr>
               <w:snapToGrid w:val="0"/>
               <w:spacing w:beforeLines="15" w:before="36" w:afterLines="15" w:after="36" w:line="380" w:lineRule="atLeast"/>
               <w:jc w:val="center"/>
@@ -244,6 +763,36 @@
     </w:tbl>
     <w:p>
       <w:pPr>
+        <w:spacing w:after="160" w:line="259" w:lineRule="auto"/>
+        <w:rPr>
+          <w:rFonts w:ascii="Arial" w:hAnsi="Arial" w:cs="Arial"/>
+          <w:sz w:val="18"/>
+          <w:szCs w:val="18"/>
+        </w:rPr>
+      </w:pPr>
+    </w:p>
+    <w:p>
+      <w:pPr>
+        <w:widowControl/>
+        <w:rPr>
+          <w:rFonts w:eastAsia="標楷體"/>
+          <w:color w:val="000000"/>
+          <w:sz w:val="25"/>
+          <w:szCs w:val="25"/>
+        </w:rPr>
+      </w:pPr>
+      <w:r>
+        <w:rPr>
+          <w:rFonts w:eastAsia="標楷體"/>
+          <w:color w:val="000000"/>
+          <w:sz w:val="25"/>
+          <w:szCs w:val="25"/>
+        </w:rPr>
+        <w:br w:type="page"/>
+      </w:r>
+    </w:p>
+    <w:p>
+      <w:pPr>
         <w:tabs>
           <w:tab w:val="left" w:pos="4500"/>
         </w:tabs>
@@ -256,6 +805,43 @@
           <w:szCs w:val="25"/>
         </w:rPr>
       </w:pPr>
+      <w:r>
+        <w:rPr>
+          <w:rFonts w:eastAsia="標楷體" w:hint="eastAsia"/>
+          <w:color w:val="000000"/>
+          <w:sz w:val="25"/>
+          <w:szCs w:val="25"/>
+        </w:rPr>
+        <w:lastRenderedPageBreak/>
+        <w:t>+</w:t>
+      </w:r>
+      <w:r>
+        <w:rPr>
+          <w:rFonts w:eastAsia="標楷體"/>
+          <w:color w:val="000000"/>
+          <w:sz w:val="25"/>
+          <w:szCs w:val="25"/>
+        </w:rPr>
+        <w:t xml:space="preserve">++END-FOR </w:t>
+      </w:r>
+      <w:r>
+        <w:rPr>
+          <w:rFonts w:eastAsia="標楷體"/>
+          <w:color w:val="000000"/>
+          <w:sz w:val="25"/>
+          <w:szCs w:val="25"/>
+        </w:rPr>
+        <w:t xml:space="preserve">pair </w:t>
+      </w:r>
+      <w:r>
+        <w:rPr>
+          <w:rFonts w:eastAsia="標楷體"/>
+          <w:color w:val="000000"/>
+          <w:sz w:val="25"/>
+          <w:szCs w:val="25"/>
+        </w:rPr>
+        <w:t>+++</w:t>
+      </w:r>
     </w:p>
     <w:sectPr>
       <w:headerReference w:type="default" r:id="rId6"/>
@@ -494,6 +1080,7 @@
     <w:lsdException w:name="HTML Sample" w:semiHidden="1" w:unhideWhenUsed="1"/>
     <w:lsdException w:name="HTML Typewriter" w:semiHidden="1" w:unhideWhenUsed="1"/>
     <w:lsdException w:name="HTML Variable" w:semiHidden="1" w:unhideWhenUsed="1"/>
+    <w:lsdException w:name="Normal Table" w:semiHidden="1" w:unhideWhenUsed="1"/>
     <w:lsdException w:name="annotation subject" w:semiHidden="1" w:unhideWhenUsed="1"/>
     <w:lsdException w:name="No List" w:semiHidden="1" w:unhideWhenUsed="1"/>
     <w:lsdException w:name="Outline List 1" w:semiHidden="1" w:unhideWhenUsed="1"/>
@@ -536,8 +1123,11 @@
     <w:lsdException w:name="Table Contemporary" w:semiHidden="1" w:unhideWhenUsed="1"/>
     <w:lsdException w:name="Table Elegant" w:semiHidden="1" w:unhideWhenUsed="1"/>
     <w:lsdException w:name="Table Professional" w:semiHidden="1" w:unhideWhenUsed="1"/>
+    <w:lsdException w:name="Table Subtle 1" w:semiHidden="1" w:unhideWhenUsed="1"/>
     <w:lsdException w:name="Table Subtle 2" w:semiHidden="1" w:unhideWhenUsed="1"/>
     <w:lsdException w:name="Table Web 1" w:semiHidden="1" w:unhideWhenUsed="1"/>
+    <w:lsdException w:name="Table Web 2" w:semiHidden="1" w:unhideWhenUsed="1"/>
+    <w:lsdException w:name="Table Web 3" w:semiHidden="1" w:unhideWhenUsed="1"/>
     <w:lsdException w:name="Balloon Text" w:semiHidden="1" w:unhideWhenUsed="1"/>
     <w:lsdException w:name="Table Grid" w:uiPriority="39"/>
     <w:lsdException w:name="Table Theme" w:semiHidden="1" w:unhideWhenUsed="1"/>

</xml_diff>

<commit_message>
Update image ratio and template
</commit_message>
<xml_diff>
--- a/public/template.docx
+++ b/public/template.docx
@@ -2,32 +2,6 @@
 <file path=word/document.xml><?xml version="1.0" encoding="utf-8"?>
 <w:document xmlns:wpc="http://schemas.microsoft.com/office/word/2010/wordprocessingCanvas" xmlns:cx="http://schemas.microsoft.com/office/drawing/2014/chartex" xmlns:cx1="http://schemas.microsoft.com/office/drawing/2015/9/8/chartex" xmlns:cx2="http://schemas.microsoft.com/office/drawing/2015/10/21/chartex" xmlns:cx3="http://schemas.microsoft.com/office/drawing/2016/5/9/chartex" xmlns:cx4="http://schemas.microsoft.com/office/drawing/2016/5/10/chartex" xmlns:cx5="http://schemas.microsoft.com/office/drawing/2016/5/11/chartex" xmlns:cx6="http://schemas.microsoft.com/office/drawing/2016/5/12/chartex" xmlns:cx7="http://schemas.microsoft.com/office/drawing/2016/5/13/chartex" xmlns:cx8="http://schemas.microsoft.com/office/drawing/2016/5/14/chartex" xmlns:mc="http://schemas.openxmlformats.org/markup-compatibility/2006" xmlns:aink="http://schemas.microsoft.com/office/drawing/2016/ink" xmlns:am3d="http://schemas.microsoft.com/office/drawing/2017/model3d" xmlns:o="urn:schemas-microsoft-com:office:office" xmlns:r="http://schemas.openxmlformats.org/officeDocument/2006/relationships" xmlns:m="http://schemas.openxmlformats.org/officeDocument/2006/math" xmlns:v="urn:schemas-microsoft-com:vml" xmlns:wp14="http://schemas.microsoft.com/office/word/2010/wordprocessingDrawing" xmlns:wp="http://schemas.openxmlformats.org/drawingml/2006/wordprocessingDrawing" xmlns:w10="urn:schemas-microsoft-com:office:word" xmlns:w="http://schemas.openxmlformats.org/wordprocessingml/2006/main" xmlns:w14="http://schemas.microsoft.com/office/word/2010/wordml" xmlns:w15="http://schemas.microsoft.com/office/word/2012/wordml" xmlns:w16cex="http://schemas.microsoft.com/office/word/2018/wordml/cex" xmlns:w16cid="http://schemas.microsoft.com/office/word/2016/wordml/cid" xmlns:w16="http://schemas.microsoft.com/office/word/2018/wordml" xmlns:w16sdtdh="http://schemas.microsoft.com/office/word/2020/wordml/sdtdatahash" xmlns:w16se="http://schemas.microsoft.com/office/word/2015/wordml/symex" xmlns:wpg="http://schemas.microsoft.com/office/word/2010/wordprocessingGroup" xmlns:wpi="http://schemas.microsoft.com/office/word/2010/wordprocessingInk" xmlns:wne="http://schemas.microsoft.com/office/word/2006/wordml" xmlns:wps="http://schemas.microsoft.com/office/word/2010/wordprocessingShape" mc:Ignorable="w14 w15 w16se w16cid w16 w16cex w16sdtdh wp14">
   <w:body>
-    <w:p>
-      <w:pPr>
-        <w:pStyle w:val="a8"/>
-        <w:spacing w:after="84"/>
-        <w:rPr>
-          <w:color w:val="000000"/>
-        </w:rPr>
-      </w:pPr>
-      <w:r>
-        <w:rPr>
-          <w:rFonts w:hint="eastAsia"/>
-          <w:color w:val="000000"/>
-          <w:sz w:val="25"/>
-          <w:szCs w:val="25"/>
-        </w:rPr>
-        <w:t>+</w:t>
-      </w:r>
-      <w:r>
-        <w:rPr>
-          <w:color w:val="000000"/>
-          <w:sz w:val="25"/>
-          <w:szCs w:val="25"/>
-        </w:rPr>
-        <w:t>++FOR pair IN pairs+++</w:t>
-      </w:r>
-    </w:p>
     <w:p>
       <w:pPr>
         <w:pStyle w:val="a8"/>
@@ -77,6 +51,32 @@
     </w:p>
     <w:p>
       <w:pPr>
+        <w:pStyle w:val="a8"/>
+        <w:spacing w:after="84"/>
+        <w:rPr>
+          <w:color w:val="000000"/>
+        </w:rPr>
+      </w:pPr>
+      <w:r>
+        <w:rPr>
+          <w:rFonts w:hint="eastAsia"/>
+          <w:color w:val="000000"/>
+          <w:sz w:val="25"/>
+          <w:szCs w:val="25"/>
+        </w:rPr>
+        <w:t>+</w:t>
+      </w:r>
+      <w:r>
+        <w:rPr>
+          <w:color w:val="000000"/>
+          <w:sz w:val="25"/>
+          <w:szCs w:val="25"/>
+        </w:rPr>
+        <w:t>++FOR pair IN pairs+++</w:t>
+      </w:r>
+    </w:p>
+    <w:p>
+      <w:pPr>
         <w:tabs>
           <w:tab w:val="left" w:pos="6120"/>
         </w:tabs>
@@ -107,7 +107,7 @@
         <w:snapToGrid w:val="0"/>
         <w:spacing w:beforeLines="15" w:before="36" w:afterLines="15" w:after="36" w:line="380" w:lineRule="atLeast"/>
         <w:rPr>
-          <w:rFonts w:eastAsia="標楷體" w:hint="eastAsia"/>
+          <w:rFonts w:eastAsia="標楷體"/>
           <w:color w:val="000000"/>
           <w:sz w:val="25"/>
           <w:szCs w:val="25"/>
@@ -267,45 +267,8 @@
                 <w:sz w:val="18"/>
                 <w:szCs w:val="18"/>
               </w:rPr>
-              <w:t>&lt;</w:t>
-            </w:r>
-            <w:proofErr w:type="spellStart"/>
-            <w:r>
-              <w:rPr>
-                <w:rFonts w:ascii="Arial" w:hAnsi="Arial" w:cs="Arial"/>
-                <w:sz w:val="18"/>
-                <w:szCs w:val="18"/>
-              </w:rPr>
-              <w:t>img</w:t>
-            </w:r>
-            <w:proofErr w:type="spellEnd"/>
-            <w:r>
-              <w:rPr>
-                <w:rFonts w:ascii="Arial" w:hAnsi="Arial" w:cs="Arial"/>
-                <w:sz w:val="18"/>
-                <w:szCs w:val="18"/>
-              </w:rPr>
-              <w:t xml:space="preserve"> </w:t>
-            </w:r>
-            <w:proofErr w:type="spellStart"/>
-            <w:r>
-              <w:rPr>
-                <w:rFonts w:ascii="Arial" w:hAnsi="Arial" w:cs="Arial"/>
-                <w:sz w:val="18"/>
-                <w:szCs w:val="18"/>
-              </w:rPr>
-              <w:t>src</w:t>
-            </w:r>
-            <w:proofErr w:type="spellEnd"/>
-            <w:r>
-              <w:rPr>
-                <w:rFonts w:ascii="Arial" w:hAnsi="Arial" w:cs="Arial"/>
-                <w:sz w:val="18"/>
-                <w:szCs w:val="18"/>
-              </w:rPr>
-              <w:t>="${$</w:t>
-            </w:r>
-            <w:proofErr w:type="spellStart"/>
+              <w:t>&lt;img src="${$</w:t>
+            </w:r>
             <w:r>
               <w:rPr>
                 <w:rFonts w:ascii="Arial" w:hAnsi="Arial" w:cs="Arial"/>
@@ -330,7 +293,6 @@
               </w:rPr>
               <w:t>screenshot</w:t>
             </w:r>
-            <w:proofErr w:type="spellEnd"/>
             <w:r>
               <w:rPr>
                 <w:rFonts w:ascii="Arial" w:hAnsi="Arial" w:cs="Arial"/>
@@ -346,14 +308,6 @@
                 <w:szCs w:val="18"/>
               </w:rPr>
               <w:t>width=</w:t>
-            </w:r>
-            <w:r>
-              <w:rPr>
-                <w:rFonts w:ascii="Arial" w:hAnsi="Arial" w:cs="Arial"/>
-                <w:sz w:val="18"/>
-                <w:szCs w:val="18"/>
-              </w:rPr>
-              <w:t>"</w:t>
             </w:r>
             <w:bookmarkStart w:id="0" w:name="QuickMark"/>
             <w:bookmarkEnd w:id="0"/>
@@ -363,7 +317,47 @@
                 <w:sz w:val="18"/>
                 <w:szCs w:val="18"/>
               </w:rPr>
-              <w:t>${100*3}</w:t>
+              <w:t>${</w:t>
+            </w:r>
+            <w:r>
+              <w:rPr>
+                <w:rFonts w:ascii="Arial" w:hAnsi="Arial" w:cs="Arial"/>
+                <w:sz w:val="18"/>
+                <w:szCs w:val="18"/>
+              </w:rPr>
+              <w:t>$pair.screenshotRatio*</w:t>
+            </w:r>
+            <w:r>
+              <w:rPr>
+                <w:rFonts w:ascii="Arial" w:hAnsi="Arial" w:cs="Arial"/>
+                <w:sz w:val="18"/>
+                <w:szCs w:val="18"/>
+              </w:rPr>
+              <w:t>35</w:t>
+            </w:r>
+            <w:r>
+              <w:rPr>
+                <w:rFonts w:ascii="Arial" w:hAnsi="Arial" w:cs="Arial"/>
+                <w:sz w:val="18"/>
+                <w:szCs w:val="18"/>
+              </w:rPr>
+              <w:t>0</w:t>
+            </w:r>
+            <w:r>
+              <w:rPr>
+                <w:rFonts w:ascii="Arial" w:hAnsi="Arial" w:cs="Arial"/>
+                <w:sz w:val="18"/>
+                <w:szCs w:val="18"/>
+              </w:rPr>
+              <w:t>}</w:t>
+            </w:r>
+            <w:r>
+              <w:rPr>
+                <w:rFonts w:ascii="Arial" w:hAnsi="Arial" w:cs="Arial"/>
+                <w:sz w:val="18"/>
+                <w:szCs w:val="18"/>
+              </w:rPr>
+              <w:t xml:space="preserve"> height=</w:t>
             </w:r>
             <w:r>
               <w:rPr>
@@ -379,23 +373,15 @@
                 <w:sz w:val="18"/>
                 <w:szCs w:val="18"/>
               </w:rPr>
-              <w:t xml:space="preserve"> height=</w:t>
-            </w:r>
-            <w:r>
-              <w:rPr>
-                <w:rFonts w:ascii="Arial" w:hAnsi="Arial" w:cs="Arial"/>
-                <w:sz w:val="18"/>
-                <w:szCs w:val="18"/>
-              </w:rPr>
-              <w:t>"</w:t>
-            </w:r>
-            <w:r>
-              <w:rPr>
-                <w:rFonts w:ascii="Arial" w:hAnsi="Arial" w:cs="Arial"/>
-                <w:sz w:val="18"/>
-                <w:szCs w:val="18"/>
-              </w:rPr>
-              <w:t>125</w:t>
+              <w:t>35</w:t>
+            </w:r>
+            <w:r>
+              <w:rPr>
+                <w:rFonts w:ascii="Arial" w:hAnsi="Arial" w:cs="Arial"/>
+                <w:sz w:val="18"/>
+                <w:szCs w:val="18"/>
+              </w:rPr>
+              <w:t>0</w:t>
             </w:r>
             <w:r>
               <w:rPr>
@@ -563,46 +549,8 @@
                 <w:sz w:val="18"/>
                 <w:szCs w:val="18"/>
               </w:rPr>
-              <w:t>&lt;</w:t>
-            </w:r>
-            <w:proofErr w:type="spellStart"/>
-            <w:r>
-              <w:rPr>
-                <w:rFonts w:ascii="Arial" w:hAnsi="Arial" w:cs="Arial"/>
-                <w:sz w:val="18"/>
-                <w:szCs w:val="18"/>
-              </w:rPr>
-              <w:t>img</w:t>
-            </w:r>
-            <w:proofErr w:type="spellEnd"/>
-            <w:r>
-              <w:rPr>
-                <w:rFonts w:ascii="Arial" w:hAnsi="Arial" w:cs="Arial"/>
-                <w:sz w:val="18"/>
-                <w:szCs w:val="18"/>
-              </w:rPr>
-              <w:t xml:space="preserve"> </w:t>
-            </w:r>
-            <w:proofErr w:type="spellStart"/>
-            <w:r>
-              <w:rPr>
-                <w:rFonts w:ascii="Arial" w:hAnsi="Arial" w:cs="Arial"/>
-                <w:sz w:val="18"/>
-                <w:szCs w:val="18"/>
-              </w:rPr>
-              <w:t>src</w:t>
-            </w:r>
-            <w:proofErr w:type="spellEnd"/>
-            <w:r>
-              <w:rPr>
-                <w:rFonts w:ascii="Arial" w:hAnsi="Arial" w:cs="Arial"/>
-                <w:sz w:val="18"/>
-                <w:szCs w:val="18"/>
-              </w:rPr>
-              <w:t>="${$</w:t>
-            </w:r>
-            <w:proofErr w:type="spellStart"/>
-            <w:proofErr w:type="gramStart"/>
+              <w:t>&lt;img src="${$</w:t>
+            </w:r>
             <w:r>
               <w:rPr>
                 <w:rFonts w:ascii="Arial" w:hAnsi="Arial" w:cs="Arial"/>
@@ -627,8 +575,6 @@
               </w:rPr>
               <w:t>photo</w:t>
             </w:r>
-            <w:proofErr w:type="spellEnd"/>
-            <w:proofErr w:type="gramEnd"/>
             <w:r>
               <w:rPr>
                 <w:rFonts w:ascii="Arial" w:hAnsi="Arial" w:cs="Arial"/>
@@ -651,6 +597,46 @@
                 <w:sz w:val="18"/>
                 <w:szCs w:val="18"/>
               </w:rPr>
+              <w:t>${$pair.photoRatio*</w:t>
+            </w:r>
+            <w:r>
+              <w:rPr>
+                <w:rFonts w:ascii="Arial" w:hAnsi="Arial" w:cs="Arial"/>
+                <w:sz w:val="18"/>
+                <w:szCs w:val="18"/>
+              </w:rPr>
+              <w:t>35</w:t>
+            </w:r>
+            <w:r>
+              <w:rPr>
+                <w:rFonts w:ascii="Arial" w:hAnsi="Arial" w:cs="Arial"/>
+                <w:sz w:val="18"/>
+                <w:szCs w:val="18"/>
+              </w:rPr>
+              <w:t>0</w:t>
+            </w:r>
+            <w:r>
+              <w:rPr>
+                <w:rFonts w:ascii="Arial" w:hAnsi="Arial" w:cs="Arial"/>
+                <w:sz w:val="18"/>
+                <w:szCs w:val="18"/>
+              </w:rPr>
+              <w:t>}</w:t>
+            </w:r>
+            <w:r>
+              <w:rPr>
+                <w:rFonts w:ascii="Arial" w:hAnsi="Arial" w:cs="Arial"/>
+                <w:sz w:val="18"/>
+                <w:szCs w:val="18"/>
+              </w:rPr>
+              <w:t xml:space="preserve"> height=</w:t>
+            </w:r>
+            <w:r>
+              <w:rPr>
+                <w:rFonts w:ascii="Arial" w:hAnsi="Arial" w:cs="Arial"/>
+                <w:sz w:val="18"/>
+                <w:szCs w:val="18"/>
+              </w:rPr>
               <w:t>"</w:t>
             </w:r>
             <w:r>
@@ -659,39 +645,15 @@
                 <w:sz w:val="18"/>
                 <w:szCs w:val="18"/>
               </w:rPr>
-              <w:t>100%</w:t>
-            </w:r>
-            <w:r>
-              <w:rPr>
-                <w:rFonts w:ascii="Arial" w:hAnsi="Arial" w:cs="Arial"/>
-                <w:sz w:val="18"/>
-                <w:szCs w:val="18"/>
-              </w:rPr>
-              <w:t>"</w:t>
-            </w:r>
-            <w:r>
-              <w:rPr>
-                <w:rFonts w:ascii="Arial" w:hAnsi="Arial" w:cs="Arial"/>
-                <w:sz w:val="18"/>
-                <w:szCs w:val="18"/>
-              </w:rPr>
-              <w:t xml:space="preserve"> height=</w:t>
-            </w:r>
-            <w:r>
-              <w:rPr>
-                <w:rFonts w:ascii="Arial" w:hAnsi="Arial" w:cs="Arial"/>
-                <w:sz w:val="18"/>
-                <w:szCs w:val="18"/>
-              </w:rPr>
-              <w:t>"</w:t>
-            </w:r>
-            <w:r>
-              <w:rPr>
-                <w:rFonts w:ascii="Arial" w:hAnsi="Arial" w:cs="Arial"/>
-                <w:sz w:val="18"/>
-                <w:szCs w:val="18"/>
-              </w:rPr>
-              <w:t>125</w:t>
+              <w:t>35</w:t>
+            </w:r>
+            <w:r>
+              <w:rPr>
+                <w:rFonts w:ascii="Arial" w:hAnsi="Arial" w:cs="Arial"/>
+                <w:sz w:val="18"/>
+                <w:szCs w:val="18"/>
+              </w:rPr>
+              <w:t>0</w:t>
             </w:r>
             <w:r>
               <w:rPr>

</xml_diff>

<commit_message>
Add function object for images in word
</commit_message>
<xml_diff>
--- a/public/template.docx
+++ b/public/template.docx
@@ -4,7 +4,7 @@
   <w:body>
     <w:p>
       <w:pPr>
-        <w:pStyle w:val="a8"/>
+        <w:pStyle w:val="a"/>
         <w:spacing w:after="84"/>
         <w:rPr>
           <w:color w:val="000000"/>
@@ -51,7 +51,7 @@
     </w:p>
     <w:p>
       <w:pPr>
-        <w:pStyle w:val="a8"/>
+        <w:pStyle w:val="a"/>
         <w:spacing w:after="84"/>
         <w:rPr>
           <w:color w:val="000000"/>
@@ -193,243 +193,141 @@
         <w:tc>
           <w:tcPr>
             <w:tcW w:w="9465" w:type="dxa"/>
+            <w:vAlign w:val="center"/>
           </w:tcPr>
-          <w:p>
-            <w:pPr>
-              <w:spacing w:after="160" w:line="259" w:lineRule="auto"/>
-              <w:jc w:val="center"/>
-              <w:rPr>
-                <w:rFonts w:ascii="Arial" w:hAnsi="Arial" w:cs="Arial"/>
-                <w:sz w:val="18"/>
-                <w:szCs w:val="18"/>
-              </w:rPr>
-            </w:pPr>
-            <w:r>
-              <w:rPr>
-                <w:rFonts w:ascii="Arial" w:hAnsi="Arial" w:cs="Arial"/>
-                <w:sz w:val="18"/>
-                <w:szCs w:val="18"/>
-              </w:rPr>
-              <w:t>+++HTML `</w:t>
-            </w:r>
-          </w:p>
-          <w:p>
-            <w:pPr>
-              <w:spacing w:after="160" w:line="259" w:lineRule="auto"/>
-              <w:jc w:val="center"/>
-              <w:rPr>
-                <w:rFonts w:ascii="Arial" w:hAnsi="Arial" w:cs="Arial"/>
-                <w:sz w:val="18"/>
-                <w:szCs w:val="18"/>
-              </w:rPr>
-            </w:pPr>
-            <w:r>
-              <w:rPr>
-                <w:rFonts w:ascii="Arial" w:hAnsi="Arial" w:cs="Arial"/>
-                <w:sz w:val="18"/>
-                <w:szCs w:val="18"/>
-              </w:rPr>
-              <w:t>&lt;meta charset="UTF-8"&gt;</w:t>
-            </w:r>
-          </w:p>
-          <w:p>
-            <w:pPr>
-              <w:spacing w:after="160" w:line="259" w:lineRule="auto"/>
-              <w:jc w:val="center"/>
-              <w:rPr>
-                <w:rFonts w:ascii="Arial" w:hAnsi="Arial" w:cs="Arial"/>
-                <w:sz w:val="18"/>
-                <w:szCs w:val="18"/>
-              </w:rPr>
-            </w:pPr>
-            <w:r>
-              <w:rPr>
-                <w:rFonts w:ascii="Arial" w:hAnsi="Arial" w:cs="Arial"/>
-                <w:sz w:val="18"/>
-                <w:szCs w:val="18"/>
-              </w:rPr>
-              <w:t>&lt;body&gt;</w:t>
-            </w:r>
-          </w:p>
-          <w:p>
-            <w:pPr>
-              <w:spacing w:after="160" w:line="259" w:lineRule="auto"/>
-              <w:jc w:val="center"/>
-              <w:rPr>
-                <w:rFonts w:ascii="Arial" w:hAnsi="Arial" w:cs="Arial"/>
-                <w:sz w:val="18"/>
-                <w:szCs w:val="18"/>
-              </w:rPr>
-            </w:pPr>
-            <w:r>
-              <w:rPr>
-                <w:rFonts w:ascii="Arial" w:hAnsi="Arial" w:cs="Arial"/>
-                <w:sz w:val="18"/>
-                <w:szCs w:val="18"/>
-              </w:rPr>
-              <w:t>&lt;img src="${$</w:t>
-            </w:r>
-            <w:r>
-              <w:rPr>
-                <w:rFonts w:ascii="Arial" w:hAnsi="Arial" w:cs="Arial"/>
-                <w:sz w:val="18"/>
-                <w:szCs w:val="18"/>
-              </w:rPr>
-              <w:t>pair</w:t>
-            </w:r>
-            <w:r>
-              <w:rPr>
-                <w:rFonts w:ascii="Arial" w:hAnsi="Arial" w:cs="Arial"/>
-                <w:sz w:val="18"/>
-                <w:szCs w:val="18"/>
-              </w:rPr>
-              <w:t>.</w:t>
-            </w:r>
-            <w:r>
-              <w:rPr>
-                <w:rFonts w:ascii="Arial" w:hAnsi="Arial" w:cs="Arial"/>
-                <w:sz w:val="18"/>
-                <w:szCs w:val="18"/>
-              </w:rPr>
-              <w:t>screenshot</w:t>
-            </w:r>
-            <w:r>
-              <w:rPr>
-                <w:rFonts w:ascii="Arial" w:hAnsi="Arial" w:cs="Arial"/>
-                <w:sz w:val="18"/>
-                <w:szCs w:val="18"/>
-              </w:rPr>
-              <w:t xml:space="preserve">}" </w:t>
-            </w:r>
-            <w:r>
-              <w:rPr>
-                <w:rFonts w:ascii="Arial" w:hAnsi="Arial" w:cs="Arial"/>
-                <w:sz w:val="18"/>
-                <w:szCs w:val="18"/>
-              </w:rPr>
-              <w:t>width=</w:t>
-            </w:r>
-            <w:bookmarkStart w:id="0" w:name="QuickMark"/>
-            <w:bookmarkEnd w:id="0"/>
-            <w:r>
-              <w:rPr>
-                <w:rFonts w:ascii="Arial" w:hAnsi="Arial" w:cs="Arial"/>
-                <w:sz w:val="18"/>
-                <w:szCs w:val="18"/>
-              </w:rPr>
-              <w:t>${</w:t>
-            </w:r>
-            <w:r>
-              <w:rPr>
-                <w:rFonts w:ascii="Arial" w:hAnsi="Arial" w:cs="Arial"/>
-                <w:sz w:val="18"/>
-                <w:szCs w:val="18"/>
-              </w:rPr>
-              <w:t>$pair.screenshotRatio*</w:t>
-            </w:r>
-            <w:r>
-              <w:rPr>
-                <w:rFonts w:ascii="Arial" w:hAnsi="Arial" w:cs="Arial"/>
-                <w:sz w:val="18"/>
-                <w:szCs w:val="18"/>
-              </w:rPr>
-              <w:t>35</w:t>
-            </w:r>
-            <w:r>
-              <w:rPr>
-                <w:rFonts w:ascii="Arial" w:hAnsi="Arial" w:cs="Arial"/>
-                <w:sz w:val="18"/>
-                <w:szCs w:val="18"/>
-              </w:rPr>
-              <w:t>0</w:t>
-            </w:r>
-            <w:r>
-              <w:rPr>
-                <w:rFonts w:ascii="Arial" w:hAnsi="Arial" w:cs="Arial"/>
-                <w:sz w:val="18"/>
-                <w:szCs w:val="18"/>
-              </w:rPr>
-              <w:t>}</w:t>
-            </w:r>
-            <w:r>
-              <w:rPr>
-                <w:rFonts w:ascii="Arial" w:hAnsi="Arial" w:cs="Arial"/>
-                <w:sz w:val="18"/>
-                <w:szCs w:val="18"/>
-              </w:rPr>
-              <w:t xml:space="preserve"> height=</w:t>
-            </w:r>
-            <w:r>
-              <w:rPr>
-                <w:rFonts w:ascii="Arial" w:hAnsi="Arial" w:cs="Arial"/>
-                <w:sz w:val="18"/>
-                <w:szCs w:val="18"/>
-              </w:rPr>
-              <w:t>"</w:t>
-            </w:r>
-            <w:r>
-              <w:rPr>
-                <w:rFonts w:ascii="Arial" w:hAnsi="Arial" w:cs="Arial"/>
-                <w:sz w:val="18"/>
-                <w:szCs w:val="18"/>
-              </w:rPr>
-              <w:t>35</w:t>
-            </w:r>
-            <w:r>
-              <w:rPr>
-                <w:rFonts w:ascii="Arial" w:hAnsi="Arial" w:cs="Arial"/>
-                <w:sz w:val="18"/>
-                <w:szCs w:val="18"/>
-              </w:rPr>
-              <w:t>0</w:t>
-            </w:r>
-            <w:r>
-              <w:rPr>
-                <w:rFonts w:ascii="Arial" w:hAnsi="Arial" w:cs="Arial"/>
-                <w:sz w:val="18"/>
-                <w:szCs w:val="18"/>
-              </w:rPr>
-              <w:t>" /&gt;</w:t>
-            </w:r>
-          </w:p>
-          <w:p>
-            <w:pPr>
-              <w:spacing w:after="160" w:line="259" w:lineRule="auto"/>
-              <w:jc w:val="center"/>
-              <w:rPr>
-                <w:rFonts w:ascii="Arial" w:hAnsi="Arial" w:cs="Arial"/>
-                <w:sz w:val="18"/>
-                <w:szCs w:val="18"/>
-              </w:rPr>
-            </w:pPr>
-            <w:r>
-              <w:rPr>
-                <w:rFonts w:ascii="Arial" w:hAnsi="Arial" w:cs="Arial"/>
-                <w:sz w:val="18"/>
-                <w:szCs w:val="18"/>
-              </w:rPr>
-              <w:t>&lt;/body&gt;</w:t>
-            </w:r>
-          </w:p>
           <w:p>
             <w:pPr>
               <w:snapToGrid w:val="0"/>
               <w:spacing w:beforeLines="15" w:before="36" w:afterLines="15" w:after="36" w:line="380" w:lineRule="atLeast"/>
               <w:jc w:val="center"/>
               <w:rPr>
-                <w:rFonts w:eastAsia="標楷體"/>
-                <w:color w:val="000000"/>
-                <w:sz w:val="25"/>
-                <w:szCs w:val="25"/>
+                <w:rFonts w:ascii="Consolas" w:eastAsia="細明體" w:hAnsi="Consolas" w:cs="細明體"/>
+                <w:color w:val="24292F"/>
+                <w:kern w:val="0"/>
+                <w:sz w:val="20"/>
               </w:rPr>
             </w:pPr>
             <w:r>
               <w:rPr>
-                <w:rFonts w:ascii="Arial" w:hAnsi="Arial" w:cs="Arial"/>
-                <w:sz w:val="18"/>
-                <w:szCs w:val="18"/>
-              </w:rPr>
-              <w:t>`+++</w:t>
+                <w:rFonts w:ascii="Consolas" w:eastAsia="細明體" w:hAnsi="Consolas" w:cs="細明體"/>
+                <w:color w:val="24292F"/>
+                <w:kern w:val="0"/>
+                <w:sz w:val="20"/>
+                <w:bdr w:val="none" w:sz="0" w:space="0" w:color="auto" w:frame="1"/>
+              </w:rPr>
+              <w:t xml:space="preserve">+++IMAGE </w:t>
+            </w:r>
+            <w:r>
+              <w:rPr>
+                <w:rFonts w:ascii="Consolas" w:eastAsia="細明體" w:hAnsi="Consolas" w:cs="細明體" w:hint="eastAsia"/>
+                <w:color w:val="24292F"/>
+                <w:kern w:val="0"/>
+                <w:sz w:val="20"/>
+                <w:bdr w:val="none" w:sz="0" w:space="0" w:color="auto" w:frame="1"/>
+              </w:rPr>
+              <w:t>i</w:t>
+            </w:r>
+            <w:r>
+              <w:rPr>
+                <w:rFonts w:ascii="Consolas" w:eastAsia="細明體" w:hAnsi="Consolas" w:cs="細明體"/>
+                <w:color w:val="24292F"/>
+                <w:kern w:val="0"/>
+                <w:sz w:val="20"/>
+                <w:bdr w:val="none" w:sz="0" w:space="0" w:color="auto" w:frame="1"/>
+              </w:rPr>
+              <w:t>mageData</w:t>
+            </w:r>
+            <w:r>
+              <w:rPr>
+                <w:rFonts w:ascii="Consolas" w:eastAsia="細明體" w:hAnsi="Consolas" w:cs="細明體"/>
+                <w:color w:val="24292F"/>
+                <w:kern w:val="0"/>
+                <w:sz w:val="20"/>
+                <w:bdr w:val="none" w:sz="0" w:space="0" w:color="auto" w:frame="1"/>
+              </w:rPr>
+              <w:t>(</w:t>
+            </w:r>
+            <w:r>
+              <w:rPr>
+                <w:rFonts w:ascii="Consolas" w:eastAsia="細明體" w:hAnsi="Consolas" w:cs="細明體"/>
+                <w:color w:val="24292F"/>
+                <w:kern w:val="0"/>
+                <w:sz w:val="20"/>
+                <w:bdr w:val="none" w:sz="0" w:space="0" w:color="auto" w:frame="1"/>
+              </w:rPr>
+              <w:t>$</w:t>
+            </w:r>
+            <w:r>
+              <w:rPr>
+                <w:rFonts w:ascii="Consolas" w:eastAsia="細明體" w:hAnsi="Consolas" w:cs="細明體"/>
+                <w:color w:val="24292F"/>
+                <w:kern w:val="0"/>
+                <w:sz w:val="20"/>
+                <w:bdr w:val="none" w:sz="0" w:space="0" w:color="auto" w:frame="1"/>
+              </w:rPr>
+              <w:t>pair</w:t>
+            </w:r>
+            <w:r>
+              <w:rPr>
+                <w:rFonts w:ascii="Consolas" w:eastAsia="細明體" w:hAnsi="Consolas" w:cs="細明體"/>
+                <w:color w:val="24292F"/>
+                <w:kern w:val="0"/>
+                <w:sz w:val="20"/>
+                <w:bdr w:val="none" w:sz="0" w:space="0" w:color="auto" w:frame="1"/>
+              </w:rPr>
+              <w:t>.</w:t>
+            </w:r>
+            <w:r>
+              <w:rPr>
+                <w:rFonts w:ascii="Consolas" w:eastAsia="細明體" w:hAnsi="Consolas" w:cs="細明體"/>
+                <w:color w:val="24292F"/>
+                <w:kern w:val="0"/>
+                <w:sz w:val="20"/>
+                <w:bdr w:val="none" w:sz="0" w:space="0" w:color="auto" w:frame="1"/>
+              </w:rPr>
+              <w:t>screenshot</w:t>
+            </w:r>
+            <w:r>
+              <w:rPr>
+                <w:rFonts w:ascii="Consolas" w:eastAsia="細明體" w:hAnsi="Consolas" w:cs="細明體"/>
+                <w:color w:val="24292F"/>
+                <w:kern w:val="0"/>
+                <w:sz w:val="20"/>
+                <w:bdr w:val="none" w:sz="0" w:space="0" w:color="auto" w:frame="1"/>
+              </w:rPr>
+              <w:t xml:space="preserve">, </w:t>
+            </w:r>
+            <w:r>
+              <w:rPr>
+                <w:rFonts w:ascii="Consolas" w:eastAsia="細明體" w:hAnsi="Consolas" w:cs="細明體"/>
+                <w:color w:val="24292F"/>
+                <w:kern w:val="0"/>
+                <w:sz w:val="20"/>
+                <w:bdr w:val="none" w:sz="0" w:space="0" w:color="auto" w:frame="1"/>
+              </w:rPr>
+              <w:t xml:space="preserve">$pair.screenshotRatio, </w:t>
+            </w:r>
+            <w:r>
+              <w:rPr>
+                <w:rFonts w:ascii="Consolas" w:eastAsia="細明體" w:hAnsi="Consolas" w:cs="細明體" w:hint="eastAsia"/>
+                <w:b/>
+                <w:bCs/>
+                <w:color w:val="2E74B5" w:themeColor="accent1" w:themeShade="BF"/>
+                <w:kern w:val="0"/>
+                <w:sz w:val="20"/>
+                <w:bdr w:val="none" w:sz="0" w:space="0" w:color="auto" w:frame="1"/>
+              </w:rPr>
+              <w:t>8</w:t>
+            </w:r>
+            <w:r>
+              <w:rPr>
+                <w:rFonts w:ascii="Consolas" w:eastAsia="細明體" w:hAnsi="Consolas" w:cs="細明體"/>
+                <w:color w:val="24292F"/>
+                <w:kern w:val="0"/>
+                <w:sz w:val="20"/>
+                <w:bdr w:val="none" w:sz="0" w:space="0" w:color="auto" w:frame="1"/>
+              </w:rPr>
+              <w:t>)+++</w:t>
             </w:r>
           </w:p>
         </w:tc>
@@ -478,218 +376,8 @@
           </w:tcPr>
           <w:p>
             <w:pPr>
-              <w:spacing w:after="160" w:line="259" w:lineRule="auto"/>
-              <w:jc w:val="center"/>
-              <w:rPr>
-                <w:rFonts w:ascii="Arial" w:hAnsi="Arial" w:cs="Arial"/>
-                <w:sz w:val="18"/>
-                <w:szCs w:val="18"/>
-              </w:rPr>
-            </w:pPr>
-            <w:r>
-              <w:rPr>
-                <w:rFonts w:ascii="Arial" w:hAnsi="Arial" w:cs="Arial"/>
-                <w:sz w:val="18"/>
-                <w:szCs w:val="18"/>
-              </w:rPr>
-              <w:t>+++HTML `</w:t>
-            </w:r>
-          </w:p>
-          <w:p>
-            <w:pPr>
-              <w:spacing w:after="160" w:line="259" w:lineRule="auto"/>
-              <w:jc w:val="center"/>
-              <w:rPr>
-                <w:rFonts w:ascii="Arial" w:hAnsi="Arial" w:cs="Arial"/>
-                <w:sz w:val="18"/>
-                <w:szCs w:val="18"/>
-              </w:rPr>
-            </w:pPr>
-            <w:r>
-              <w:rPr>
-                <w:rFonts w:ascii="Arial" w:hAnsi="Arial" w:cs="Arial"/>
-                <w:sz w:val="18"/>
-                <w:szCs w:val="18"/>
-              </w:rPr>
-              <w:t>&lt;meta charset="UTF-8"&gt;</w:t>
-            </w:r>
-          </w:p>
-          <w:p>
-            <w:pPr>
-              <w:spacing w:after="160" w:line="259" w:lineRule="auto"/>
-              <w:jc w:val="center"/>
-              <w:rPr>
-                <w:rFonts w:ascii="Arial" w:hAnsi="Arial" w:cs="Arial"/>
-                <w:sz w:val="18"/>
-                <w:szCs w:val="18"/>
-              </w:rPr>
-            </w:pPr>
-            <w:r>
-              <w:rPr>
-                <w:rFonts w:ascii="Arial" w:hAnsi="Arial" w:cs="Arial"/>
-                <w:sz w:val="18"/>
-                <w:szCs w:val="18"/>
-              </w:rPr>
-              <w:t>&lt;body&gt;</w:t>
-            </w:r>
-          </w:p>
-          <w:p>
-            <w:pPr>
-              <w:spacing w:after="160" w:line="259" w:lineRule="auto"/>
-              <w:jc w:val="center"/>
-              <w:rPr>
-                <w:rFonts w:ascii="Arial" w:hAnsi="Arial" w:cs="Arial"/>
-                <w:sz w:val="18"/>
-                <w:szCs w:val="18"/>
-              </w:rPr>
-            </w:pPr>
-            <w:r>
-              <w:rPr>
-                <w:rFonts w:ascii="Arial" w:hAnsi="Arial" w:cs="Arial"/>
-                <w:sz w:val="18"/>
-                <w:szCs w:val="18"/>
-              </w:rPr>
-              <w:t>&lt;img src="${$</w:t>
-            </w:r>
-            <w:r>
-              <w:rPr>
-                <w:rFonts w:ascii="Arial" w:hAnsi="Arial" w:cs="Arial"/>
-                <w:sz w:val="18"/>
-                <w:szCs w:val="18"/>
-              </w:rPr>
-              <w:t>pair</w:t>
-            </w:r>
-            <w:r>
-              <w:rPr>
-                <w:rFonts w:ascii="Arial" w:hAnsi="Arial" w:cs="Arial"/>
-                <w:sz w:val="18"/>
-                <w:szCs w:val="18"/>
-              </w:rPr>
-              <w:t>.</w:t>
-            </w:r>
-            <w:r>
-              <w:rPr>
-                <w:rFonts w:ascii="Arial" w:hAnsi="Arial" w:cs="Arial"/>
-                <w:sz w:val="18"/>
-                <w:szCs w:val="18"/>
-              </w:rPr>
-              <w:t>photo</w:t>
-            </w:r>
-            <w:r>
-              <w:rPr>
-                <w:rFonts w:ascii="Arial" w:hAnsi="Arial" w:cs="Arial"/>
-                <w:sz w:val="18"/>
-                <w:szCs w:val="18"/>
-              </w:rPr>
-              <w:t xml:space="preserve">}" </w:t>
-            </w:r>
-            <w:r>
-              <w:rPr>
-                <w:rFonts w:ascii="Arial" w:hAnsi="Arial" w:cs="Arial"/>
-                <w:sz w:val="18"/>
-                <w:szCs w:val="18"/>
-              </w:rPr>
-              <w:t>width=</w:t>
-            </w:r>
-            <w:r>
-              <w:rPr>
-                <w:rFonts w:ascii="Arial" w:hAnsi="Arial" w:cs="Arial"/>
-                <w:sz w:val="18"/>
-                <w:szCs w:val="18"/>
-              </w:rPr>
-              <w:t>${$pair.photoRatio*</w:t>
-            </w:r>
-            <w:r>
-              <w:rPr>
-                <w:rFonts w:ascii="Arial" w:hAnsi="Arial" w:cs="Arial"/>
-                <w:sz w:val="18"/>
-                <w:szCs w:val="18"/>
-              </w:rPr>
-              <w:t>35</w:t>
-            </w:r>
-            <w:r>
-              <w:rPr>
-                <w:rFonts w:ascii="Arial" w:hAnsi="Arial" w:cs="Arial"/>
-                <w:sz w:val="18"/>
-                <w:szCs w:val="18"/>
-              </w:rPr>
-              <w:t>0</w:t>
-            </w:r>
-            <w:r>
-              <w:rPr>
-                <w:rFonts w:ascii="Arial" w:hAnsi="Arial" w:cs="Arial"/>
-                <w:sz w:val="18"/>
-                <w:szCs w:val="18"/>
-              </w:rPr>
-              <w:t>}</w:t>
-            </w:r>
-            <w:r>
-              <w:rPr>
-                <w:rFonts w:ascii="Arial" w:hAnsi="Arial" w:cs="Arial"/>
-                <w:sz w:val="18"/>
-                <w:szCs w:val="18"/>
-              </w:rPr>
-              <w:t xml:space="preserve"> height=</w:t>
-            </w:r>
-            <w:r>
-              <w:rPr>
-                <w:rFonts w:ascii="Arial" w:hAnsi="Arial" w:cs="Arial"/>
-                <w:sz w:val="18"/>
-                <w:szCs w:val="18"/>
-              </w:rPr>
-              <w:t>"</w:t>
-            </w:r>
-            <w:r>
-              <w:rPr>
-                <w:rFonts w:ascii="Arial" w:hAnsi="Arial" w:cs="Arial"/>
-                <w:sz w:val="18"/>
-                <w:szCs w:val="18"/>
-              </w:rPr>
-              <w:t>35</w:t>
-            </w:r>
-            <w:r>
-              <w:rPr>
-                <w:rFonts w:ascii="Arial" w:hAnsi="Arial" w:cs="Arial"/>
-                <w:sz w:val="18"/>
-                <w:szCs w:val="18"/>
-              </w:rPr>
-              <w:t>0</w:t>
-            </w:r>
-            <w:r>
-              <w:rPr>
-                <w:rFonts w:ascii="Arial" w:hAnsi="Arial" w:cs="Arial"/>
-                <w:sz w:val="18"/>
-                <w:szCs w:val="18"/>
-              </w:rPr>
-              <w:t>" /&gt;</w:t>
-            </w:r>
-          </w:p>
-          <w:p>
-            <w:pPr>
-              <w:spacing w:after="160" w:line="259" w:lineRule="auto"/>
-              <w:jc w:val="center"/>
-              <w:rPr>
-                <w:rFonts w:ascii="Arial" w:hAnsi="Arial" w:cs="Arial"/>
-                <w:sz w:val="18"/>
-                <w:szCs w:val="18"/>
-              </w:rPr>
-            </w:pPr>
-            <w:r>
-              <w:rPr>
-                <w:rFonts w:ascii="Arial" w:hAnsi="Arial" w:cs="Arial"/>
-                <w:sz w:val="18"/>
-                <w:szCs w:val="18"/>
-              </w:rPr>
-              <w:t>&lt;/body&gt;</w:t>
-            </w:r>
-          </w:p>
-          <w:p>
-            <w:pPr>
-              <w:tabs>
-                <w:tab w:val="left" w:pos="4500"/>
-              </w:tabs>
               <w:snapToGrid w:val="0"/>
-              <w:spacing w:beforeLines="50" w:before="120" w:afterLines="15" w:after="36" w:line="380" w:lineRule="atLeast"/>
+              <w:spacing w:beforeLines="15" w:before="36" w:afterLines="15" w:after="36" w:line="380" w:lineRule="atLeast"/>
               <w:jc w:val="center"/>
               <w:rPr>
                 <w:rFonts w:eastAsia="標楷體"/>
@@ -700,25 +388,122 @@
             </w:pPr>
             <w:r>
               <w:rPr>
+                <w:rFonts w:ascii="Consolas" w:eastAsia="細明體" w:hAnsi="Consolas" w:cs="細明體"/>
+                <w:color w:val="24292F"/>
+                <w:kern w:val="0"/>
+                <w:sz w:val="20"/>
+                <w:bdr w:val="none" w:sz="0" w:space="0" w:color="auto" w:frame="1"/>
+              </w:rPr>
+              <w:t xml:space="preserve">+++IMAGE </w:t>
+            </w:r>
+            <w:r>
+              <w:rPr>
+                <w:rFonts w:ascii="Consolas" w:eastAsia="細明體" w:hAnsi="Consolas" w:cs="細明體" w:hint="eastAsia"/>
+                <w:color w:val="24292F"/>
+                <w:kern w:val="0"/>
+                <w:sz w:val="20"/>
+                <w:bdr w:val="none" w:sz="0" w:space="0" w:color="auto" w:frame="1"/>
+              </w:rPr>
+              <w:t>i</w:t>
+            </w:r>
+            <w:r>
+              <w:rPr>
+                <w:rFonts w:ascii="Consolas" w:eastAsia="細明體" w:hAnsi="Consolas" w:cs="細明體"/>
+                <w:color w:val="24292F"/>
+                <w:kern w:val="0"/>
+                <w:sz w:val="20"/>
+                <w:bdr w:val="none" w:sz="0" w:space="0" w:color="auto" w:frame="1"/>
+              </w:rPr>
+              <w:t>mageData</w:t>
+            </w:r>
+            <w:r>
+              <w:rPr>
+                <w:rFonts w:ascii="Consolas" w:eastAsia="細明體" w:hAnsi="Consolas" w:cs="細明體"/>
+                <w:color w:val="24292F"/>
+                <w:kern w:val="0"/>
+                <w:sz w:val="20"/>
+                <w:bdr w:val="none" w:sz="0" w:space="0" w:color="auto" w:frame="1"/>
+              </w:rPr>
+              <w:t>(</w:t>
+            </w:r>
+            <w:r>
+              <w:rPr>
+                <w:rFonts w:ascii="Consolas" w:eastAsia="細明體" w:hAnsi="Consolas" w:cs="細明體"/>
+                <w:color w:val="24292F"/>
+                <w:kern w:val="0"/>
+                <w:sz w:val="20"/>
+                <w:bdr w:val="none" w:sz="0" w:space="0" w:color="auto" w:frame="1"/>
+              </w:rPr>
+              <w:t>$pair</w:t>
+            </w:r>
+            <w:r>
+              <w:rPr>
+                <w:rFonts w:ascii="Consolas" w:eastAsia="細明體" w:hAnsi="Consolas" w:cs="細明體"/>
+                <w:color w:val="24292F"/>
+                <w:kern w:val="0"/>
+                <w:sz w:val="20"/>
+                <w:bdr w:val="none" w:sz="0" w:space="0" w:color="auto" w:frame="1"/>
+              </w:rPr>
+              <w:t>.</w:t>
+            </w:r>
+            <w:r>
+              <w:rPr>
                 <w:rFonts w:ascii="Arial" w:hAnsi="Arial" w:cs="Arial"/>
                 <w:sz w:val="18"/>
                 <w:szCs w:val="18"/>
               </w:rPr>
-              <w:t>`+++</w:t>
-            </w:r>
-          </w:p>
-          <w:p>
-            <w:pPr>
-              <w:snapToGrid w:val="0"/>
-              <w:spacing w:beforeLines="15" w:before="36" w:afterLines="15" w:after="36" w:line="380" w:lineRule="atLeast"/>
-              <w:jc w:val="center"/>
-              <w:rPr>
-                <w:rFonts w:eastAsia="標楷體"/>
-                <w:color w:val="000000"/>
-                <w:sz w:val="25"/>
-                <w:szCs w:val="25"/>
-              </w:rPr>
-            </w:pPr>
+              <w:t>photo</w:t>
+            </w:r>
+            <w:r>
+              <w:rPr>
+                <w:rFonts w:ascii="Consolas" w:eastAsia="細明體" w:hAnsi="Consolas" w:cs="細明體"/>
+                <w:color w:val="24292F"/>
+                <w:kern w:val="0"/>
+                <w:sz w:val="20"/>
+                <w:bdr w:val="none" w:sz="0" w:space="0" w:color="auto" w:frame="1"/>
+              </w:rPr>
+              <w:t>, $pair.</w:t>
+            </w:r>
+            <w:r>
+              <w:rPr>
+                <w:rFonts w:ascii="Arial" w:hAnsi="Arial" w:cs="Arial"/>
+                <w:sz w:val="18"/>
+                <w:szCs w:val="18"/>
+              </w:rPr>
+              <w:t>photoRatio</w:t>
+            </w:r>
+            <w:r>
+              <w:rPr>
+                <w:rFonts w:ascii="Consolas" w:eastAsia="細明體" w:hAnsi="Consolas" w:cs="細明體"/>
+                <w:color w:val="24292F"/>
+                <w:kern w:val="0"/>
+                <w:sz w:val="20"/>
+                <w:bdr w:val="none" w:sz="0" w:space="0" w:color="auto" w:frame="1"/>
+              </w:rPr>
+              <w:t xml:space="preserve">, </w:t>
+            </w:r>
+            <w:r>
+              <w:rPr>
+                <w:rFonts w:ascii="Consolas" w:eastAsia="細明體" w:hAnsi="Consolas" w:cs="細明體"/>
+                <w:b/>
+                <w:bCs/>
+                <w:color w:val="2E74B5" w:themeColor="accent1" w:themeShade="BF"/>
+                <w:kern w:val="0"/>
+                <w:sz w:val="20"/>
+                <w:bdr w:val="none" w:sz="0" w:space="0" w:color="auto" w:frame="1"/>
+              </w:rPr>
+              <w:t>8</w:t>
+            </w:r>
+            <w:r>
+              <w:rPr>
+                <w:rFonts w:ascii="Consolas" w:eastAsia="細明體" w:hAnsi="Consolas" w:cs="細明體"/>
+                <w:color w:val="24292F"/>
+                <w:kern w:val="0"/>
+                <w:sz w:val="20"/>
+                <w:bdr w:val="none" w:sz="0" w:space="0" w:color="auto" w:frame="1"/>
+              </w:rPr>
+              <w:t>)+++</w:t>
+            </w:r>
           </w:p>
         </w:tc>
       </w:tr>
@@ -755,11 +540,7 @@
     </w:p>
     <w:p>
       <w:pPr>
-        <w:tabs>
-          <w:tab w:val="left" w:pos="4500"/>
-        </w:tabs>
-        <w:snapToGrid w:val="0"/>
-        <w:spacing w:beforeLines="50" w:before="120" w:afterLines="15" w:after="36" w:line="380" w:lineRule="atLeast"/>
+        <w:widowControl/>
         <w:rPr>
           <w:rFonts w:eastAsia="標楷體"/>
           <w:color w:val="000000"/>
@@ -840,7 +621,7 @@
 <w:ftr xmlns:wpc="http://schemas.microsoft.com/office/word/2010/wordprocessingCanvas" xmlns:cx="http://schemas.microsoft.com/office/drawing/2014/chartex" xmlns:cx1="http://schemas.microsoft.com/office/drawing/2015/9/8/chartex" xmlns:cx2="http://schemas.microsoft.com/office/drawing/2015/10/21/chartex" xmlns:cx3="http://schemas.microsoft.com/office/drawing/2016/5/9/chartex" xmlns:cx4="http://schemas.microsoft.com/office/drawing/2016/5/10/chartex" xmlns:cx5="http://schemas.microsoft.com/office/drawing/2016/5/11/chartex" xmlns:cx6="http://schemas.microsoft.com/office/drawing/2016/5/12/chartex" xmlns:cx7="http://schemas.microsoft.com/office/drawing/2016/5/13/chartex" xmlns:cx8="http://schemas.microsoft.com/office/drawing/2016/5/14/chartex" xmlns:mc="http://schemas.openxmlformats.org/markup-compatibility/2006" xmlns:aink="http://schemas.microsoft.com/office/drawing/2016/ink" xmlns:am3d="http://schemas.microsoft.com/office/drawing/2017/model3d" xmlns:o="urn:schemas-microsoft-com:office:office" xmlns:r="http://schemas.openxmlformats.org/officeDocument/2006/relationships" xmlns:m="http://schemas.openxmlformats.org/officeDocument/2006/math" xmlns:v="urn:schemas-microsoft-com:vml" xmlns:wp14="http://schemas.microsoft.com/office/word/2010/wordprocessingDrawing" xmlns:wp="http://schemas.openxmlformats.org/drawingml/2006/wordprocessingDrawing" xmlns:w10="urn:schemas-microsoft-com:office:word" xmlns:w="http://schemas.openxmlformats.org/wordprocessingml/2006/main" xmlns:w14="http://schemas.microsoft.com/office/word/2010/wordml" xmlns:w15="http://schemas.microsoft.com/office/word/2012/wordml" xmlns:w16cex="http://schemas.microsoft.com/office/word/2018/wordml/cex" xmlns:w16cid="http://schemas.microsoft.com/office/word/2016/wordml/cid" xmlns:w16="http://schemas.microsoft.com/office/word/2018/wordml" xmlns:w16sdtdh="http://schemas.microsoft.com/office/word/2020/wordml/sdtdatahash" xmlns:w16se="http://schemas.microsoft.com/office/word/2015/wordml/symex" xmlns:wpg="http://schemas.microsoft.com/office/word/2010/wordprocessingGroup" xmlns:wpi="http://schemas.microsoft.com/office/word/2010/wordprocessingInk" xmlns:wne="http://schemas.microsoft.com/office/word/2006/wordml" xmlns:wps="http://schemas.microsoft.com/office/word/2010/wordprocessingShape" mc:Ignorable="w14 w15 w16se w16cid w16 w16cex w16sdtdh wp14">
   <w:p>
     <w:pPr>
-      <w:pStyle w:val="a5"/>
+      <w:pStyle w:val="Footer"/>
       <w:jc w:val="center"/>
       <w:rPr>
         <w:sz w:val="22"/>
@@ -849,7 +630,7 @@
     </w:pPr>
     <w:r>
       <w:rPr>
-        <w:rStyle w:val="a7"/>
+        <w:rStyle w:val="PageNumber"/>
         <w:sz w:val="22"/>
         <w:szCs w:val="22"/>
       </w:rPr>
@@ -857,7 +638,7 @@
     </w:r>
     <w:r>
       <w:rPr>
-        <w:rStyle w:val="a7"/>
+        <w:rStyle w:val="PageNumber"/>
         <w:sz w:val="22"/>
         <w:szCs w:val="22"/>
       </w:rPr>
@@ -865,7 +646,7 @@
     </w:r>
     <w:r>
       <w:rPr>
-        <w:rStyle w:val="a7"/>
+        <w:rStyle w:val="PageNumber"/>
         <w:sz w:val="22"/>
         <w:szCs w:val="22"/>
       </w:rPr>
@@ -873,7 +654,7 @@
     </w:r>
     <w:r>
       <w:rPr>
-        <w:rStyle w:val="a7"/>
+        <w:rStyle w:val="PageNumber"/>
         <w:noProof/>
         <w:sz w:val="22"/>
         <w:szCs w:val="22"/>
@@ -882,7 +663,7 @@
     </w:r>
     <w:r>
       <w:rPr>
-        <w:rStyle w:val="a7"/>
+        <w:rStyle w:val="PageNumber"/>
         <w:sz w:val="22"/>
         <w:szCs w:val="22"/>
       </w:rPr>
@@ -915,7 +696,7 @@
 <w:hdr xmlns:wpc="http://schemas.microsoft.com/office/word/2010/wordprocessingCanvas" xmlns:cx="http://schemas.microsoft.com/office/drawing/2014/chartex" xmlns:cx1="http://schemas.microsoft.com/office/drawing/2015/9/8/chartex" xmlns:cx2="http://schemas.microsoft.com/office/drawing/2015/10/21/chartex" xmlns:cx3="http://schemas.microsoft.com/office/drawing/2016/5/9/chartex" xmlns:cx4="http://schemas.microsoft.com/office/drawing/2016/5/10/chartex" xmlns:cx5="http://schemas.microsoft.com/office/drawing/2016/5/11/chartex" xmlns:cx6="http://schemas.microsoft.com/office/drawing/2016/5/12/chartex" xmlns:cx7="http://schemas.microsoft.com/office/drawing/2016/5/13/chartex" xmlns:cx8="http://schemas.microsoft.com/office/drawing/2016/5/14/chartex" xmlns:mc="http://schemas.openxmlformats.org/markup-compatibility/2006" xmlns:aink="http://schemas.microsoft.com/office/drawing/2016/ink" xmlns:am3d="http://schemas.microsoft.com/office/drawing/2017/model3d" xmlns:o="urn:schemas-microsoft-com:office:office" xmlns:r="http://schemas.openxmlformats.org/officeDocument/2006/relationships" xmlns:m="http://schemas.openxmlformats.org/officeDocument/2006/math" xmlns:v="urn:schemas-microsoft-com:vml" xmlns:wp14="http://schemas.microsoft.com/office/word/2010/wordprocessingDrawing" xmlns:wp="http://schemas.openxmlformats.org/drawingml/2006/wordprocessingDrawing" xmlns:w10="urn:schemas-microsoft-com:office:word" xmlns:w="http://schemas.openxmlformats.org/wordprocessingml/2006/main" xmlns:w14="http://schemas.microsoft.com/office/word/2010/wordml" xmlns:w15="http://schemas.microsoft.com/office/word/2012/wordml" xmlns:w16cex="http://schemas.microsoft.com/office/word/2018/wordml/cex" xmlns:w16cid="http://schemas.microsoft.com/office/word/2016/wordml/cid" xmlns:w16="http://schemas.microsoft.com/office/word/2018/wordml" xmlns:w16sdtdh="http://schemas.microsoft.com/office/word/2020/wordml/sdtdatahash" xmlns:w16se="http://schemas.microsoft.com/office/word/2015/wordml/symex" xmlns:wpg="http://schemas.microsoft.com/office/word/2010/wordprocessingGroup" xmlns:wpi="http://schemas.microsoft.com/office/word/2010/wordprocessingInk" xmlns:wne="http://schemas.microsoft.com/office/word/2006/wordml" xmlns:wps="http://schemas.microsoft.com/office/word/2010/wordprocessingShape" mc:Ignorable="w14 w15 w16se w16cid w16 w16cex w16sdtdh wp14">
   <w:p>
     <w:pPr>
-      <w:pStyle w:val="a3"/>
+      <w:pStyle w:val="Header"/>
       <w:ind w:right="720"/>
     </w:pPr>
   </w:p>
@@ -1314,7 +1095,7 @@
     <w:lsdException w:name="Unresolved Mention" w:semiHidden="1" w:unhideWhenUsed="1"/>
     <w:lsdException w:name="Smart Link" w:semiHidden="1" w:unhideWhenUsed="1"/>
   </w:latentStyles>
-  <w:style w:type="paragraph" w:default="1" w:styleId="a">
+  <w:style w:type="paragraph" w:default="1" w:styleId="Normal">
     <w:name w:val="Normal"/>
     <w:qFormat/>
     <w:rsid w:val="008F77F9"/>
@@ -1326,13 +1107,13 @@
       <w:szCs w:val="20"/>
     </w:rPr>
   </w:style>
-  <w:style w:type="character" w:default="1" w:styleId="a0">
+  <w:style w:type="character" w:default="1" w:styleId="DefaultParagraphFont">
     <w:name w:val="Default Paragraph Font"/>
     <w:uiPriority w:val="1"/>
     <w:semiHidden/>
     <w:unhideWhenUsed/>
   </w:style>
-  <w:style w:type="table" w:default="1" w:styleId="a1">
+  <w:style w:type="table" w:default="1" w:styleId="TableNormal">
     <w:name w:val="Normal Table"/>
     <w:uiPriority w:val="99"/>
     <w:semiHidden/>
@@ -1347,16 +1128,16 @@
       </w:tblCellMar>
     </w:tblPr>
   </w:style>
-  <w:style w:type="numbering" w:default="1" w:styleId="a2">
+  <w:style w:type="numbering" w:default="1" w:styleId="NoList">
     <w:name w:val="No List"/>
     <w:uiPriority w:val="99"/>
     <w:semiHidden/>
     <w:unhideWhenUsed/>
   </w:style>
-  <w:style w:type="paragraph" w:styleId="a3">
+  <w:style w:type="paragraph" w:styleId="Header">
     <w:name w:val="header"/>
-    <w:basedOn w:val="a"/>
-    <w:link w:val="a4"/>
+    <w:basedOn w:val="Normal"/>
+    <w:link w:val="HeaderChar"/>
     <w:rsid w:val="008F77F9"/>
     <w:pPr>
       <w:tabs>
@@ -1369,10 +1150,10 @@
       <w:sz w:val="20"/>
     </w:rPr>
   </w:style>
-  <w:style w:type="character" w:customStyle="1" w:styleId="a4">
-    <w:name w:val="頁首 字元"/>
-    <w:basedOn w:val="a0"/>
-    <w:link w:val="a3"/>
+  <w:style w:type="character" w:customStyle="1" w:styleId="HeaderChar">
+    <w:name w:val="Header Char"/>
+    <w:basedOn w:val="DefaultParagraphFont"/>
+    <w:link w:val="Header"/>
     <w:rsid w:val="008F77F9"/>
     <w:rPr>
       <w:rFonts w:ascii="Times New Roman" w:eastAsia="新細明體" w:hAnsi="Times New Roman" w:cs="Times New Roman"/>
@@ -1380,10 +1161,10 @@
       <w:szCs w:val="20"/>
     </w:rPr>
   </w:style>
-  <w:style w:type="paragraph" w:styleId="a5">
+  <w:style w:type="paragraph" w:styleId="Footer">
     <w:name w:val="footer"/>
-    <w:basedOn w:val="a"/>
-    <w:link w:val="a6"/>
+    <w:basedOn w:val="Normal"/>
+    <w:link w:val="FooterChar"/>
     <w:rsid w:val="008F77F9"/>
     <w:pPr>
       <w:tabs>
@@ -1396,10 +1177,10 @@
       <w:sz w:val="20"/>
     </w:rPr>
   </w:style>
-  <w:style w:type="character" w:customStyle="1" w:styleId="a6">
-    <w:name w:val="頁尾 字元"/>
-    <w:basedOn w:val="a0"/>
-    <w:link w:val="a5"/>
+  <w:style w:type="character" w:customStyle="1" w:styleId="FooterChar">
+    <w:name w:val="Footer Char"/>
+    <w:basedOn w:val="DefaultParagraphFont"/>
+    <w:link w:val="Footer"/>
     <w:rsid w:val="008F77F9"/>
     <w:rPr>
       <w:rFonts w:ascii="Times New Roman" w:eastAsia="新細明體" w:hAnsi="Times New Roman" w:cs="Times New Roman"/>
@@ -1407,17 +1188,17 @@
       <w:szCs w:val="20"/>
     </w:rPr>
   </w:style>
-  <w:style w:type="character" w:styleId="a7">
+  <w:style w:type="character" w:styleId="PageNumber">
     <w:name w:val="page number"/>
     <w:rsid w:val="008F77F9"/>
     <w:rPr>
       <w:rFonts w:cs="Times New Roman"/>
     </w:rPr>
   </w:style>
-  <w:style w:type="paragraph" w:customStyle="1" w:styleId="a8">
+  <w:style w:type="paragraph" w:customStyle="1" w:styleId="a">
     <w:name w:val="表頭"/>
-    <w:basedOn w:val="a"/>
-    <w:link w:val="a9"/>
+    <w:basedOn w:val="Normal"/>
+    <w:link w:val="a0"/>
     <w:rsid w:val="008F77F9"/>
     <w:pPr>
       <w:snapToGrid w:val="0"/>
@@ -1429,15 +1210,76 @@
       <w:sz w:val="32"/>
     </w:rPr>
   </w:style>
-  <w:style w:type="character" w:customStyle="1" w:styleId="a9">
+  <w:style w:type="character" w:customStyle="1" w:styleId="a0">
     <w:name w:val="表頭 字元"/>
-    <w:link w:val="a8"/>
+    <w:link w:val="a"/>
     <w:locked/>
     <w:rsid w:val="008F77F9"/>
     <w:rPr>
       <w:rFonts w:ascii="Times New Roman" w:eastAsia="標楷體" w:hAnsi="Times New Roman" w:cs="Times New Roman"/>
       <w:sz w:val="32"/>
       <w:szCs w:val="20"/>
+    </w:rPr>
+  </w:style>
+  <w:style w:type="paragraph" w:styleId="HTMLPreformatted">
+    <w:name w:val="HTML Preformatted"/>
+    <w:basedOn w:val="Normal"/>
+    <w:link w:val="HTMLPreformattedChar"/>
+    <w:uiPriority w:val="99"/>
+    <w:semiHidden/>
+    <w:unhideWhenUsed/>
+    <w:rsid w:val="00F11381"/>
+    <w:pPr>
+      <w:widowControl/>
+      <w:tabs>
+        <w:tab w:val="left" w:pos="916"/>
+        <w:tab w:val="left" w:pos="1832"/>
+        <w:tab w:val="left" w:pos="2748"/>
+        <w:tab w:val="left" w:pos="3664"/>
+        <w:tab w:val="left" w:pos="4580"/>
+        <w:tab w:val="left" w:pos="5496"/>
+        <w:tab w:val="left" w:pos="6412"/>
+        <w:tab w:val="left" w:pos="7328"/>
+        <w:tab w:val="left" w:pos="8244"/>
+        <w:tab w:val="left" w:pos="9160"/>
+        <w:tab w:val="left" w:pos="10076"/>
+        <w:tab w:val="left" w:pos="10992"/>
+        <w:tab w:val="left" w:pos="11908"/>
+        <w:tab w:val="left" w:pos="12824"/>
+        <w:tab w:val="left" w:pos="13740"/>
+        <w:tab w:val="left" w:pos="14656"/>
+      </w:tabs>
+    </w:pPr>
+    <w:rPr>
+      <w:rFonts w:ascii="細明體" w:eastAsia="細明體" w:hAnsi="細明體" w:cs="細明體"/>
+      <w:kern w:val="0"/>
+      <w:szCs w:val="24"/>
+    </w:rPr>
+  </w:style>
+  <w:style w:type="character" w:customStyle="1" w:styleId="HTMLPreformattedChar">
+    <w:name w:val="HTML Preformatted Char"/>
+    <w:basedOn w:val="DefaultParagraphFont"/>
+    <w:link w:val="HTMLPreformatted"/>
+    <w:uiPriority w:val="99"/>
+    <w:semiHidden/>
+    <w:rsid w:val="00F11381"/>
+    <w:rPr>
+      <w:rFonts w:ascii="細明體" w:eastAsia="細明體" w:hAnsi="細明體" w:cs="細明體"/>
+      <w:kern w:val="0"/>
+      <w:szCs w:val="24"/>
+    </w:rPr>
+  </w:style>
+  <w:style w:type="character" w:styleId="HTMLCode">
+    <w:name w:val="HTML Code"/>
+    <w:basedOn w:val="DefaultParagraphFont"/>
+    <w:uiPriority w:val="99"/>
+    <w:semiHidden/>
+    <w:unhideWhenUsed/>
+    <w:rsid w:val="00F11381"/>
+    <w:rPr>
+      <w:rFonts w:ascii="細明體" w:eastAsia="細明體" w:hAnsi="細明體" w:cs="細明體"/>
+      <w:sz w:val="24"/>
+      <w:szCs w:val="24"/>
     </w:rPr>
   </w:style>
 </w:styles>

</xml_diff>